<commit_message>
Updated minutes for 250ct2016
</commit_message>
<xml_diff>
--- a/SeniorDesign_Fall2016/Minutes/Minutes_10_25_16.docx
+++ b/SeniorDesign_Fall2016/Minutes/Minutes_10_25_16.docx
@@ -18,21 +18,7 @@
         <w:rPr>
           <w:b/>
         </w:rPr>
-        <w:t xml:space="preserve"> </w:t>
-      </w:r>
-      <w:proofErr w:type="spellStart"/>
-      <w:r>
-        <w:rPr>
-          <w:b/>
-        </w:rPr>
-        <w:t>TriageTag</w:t>
-      </w:r>
-      <w:proofErr w:type="spellEnd"/>
-      <w:r>
-        <w:rPr>
-          <w:b/>
-        </w:rPr>
-        <w:t xml:space="preserve"> Team</w:t>
+        <w:t xml:space="preserve"> TriageTag Team</w:t>
       </w:r>
     </w:p>
     <w:p>
@@ -136,49 +122,7 @@
         <w:rPr>
           <w:b/>
         </w:rPr>
-        <w:t xml:space="preserve"> Troy </w:t>
-      </w:r>
-      <w:proofErr w:type="spellStart"/>
-      <w:r>
-        <w:rPr>
-          <w:b/>
-        </w:rPr>
-        <w:t>Caplinger</w:t>
-      </w:r>
-      <w:proofErr w:type="spellEnd"/>
-      <w:r>
-        <w:rPr>
-          <w:b/>
-        </w:rPr>
-        <w:t xml:space="preserve">, Vincent </w:t>
-      </w:r>
-      <w:proofErr w:type="spellStart"/>
-      <w:r>
-        <w:rPr>
-          <w:b/>
-        </w:rPr>
-        <w:t>Haenni</w:t>
-      </w:r>
-      <w:proofErr w:type="spellEnd"/>
-      <w:r>
-        <w:rPr>
-          <w:b/>
-        </w:rPr>
-        <w:t xml:space="preserve">, </w:t>
-      </w:r>
-      <w:proofErr w:type="spellStart"/>
-      <w:r>
-        <w:rPr>
-          <w:b/>
-        </w:rPr>
-        <w:t>Anythony</w:t>
-      </w:r>
-      <w:proofErr w:type="spellEnd"/>
-      <w:r>
-        <w:rPr>
-          <w:b/>
-        </w:rPr>
-        <w:t xml:space="preserve"> Inman</w:t>
+        <w:t xml:space="preserve"> Troy Caplinger, Vincent Haenni, Anythony Inman</w:t>
       </w:r>
     </w:p>
     <w:p>
@@ -259,18 +203,27 @@
           <w:color w:val="FF0000"/>
         </w:rPr>
       </w:pPr>
+    </w:p>
+    <w:p>
+      <w:r>
+        <w:t xml:space="preserve">Discussion of </w:t>
+      </w:r>
+      <w:r>
+        <w:t>ordering parts through Kayl</w:t>
+      </w:r>
+      <w:r>
+        <w:t>eigh</w:t>
+      </w:r>
+      <w:r>
+        <w:t xml:space="preserve"> and about </w:t>
+      </w:r>
+      <w:r>
+        <w:t xml:space="preserve">acquiring a computer that meets </w:t>
+      </w:r>
       <w:bookmarkStart w:id="0" w:name="_GoBack"/>
       <w:bookmarkEnd w:id="0"/>
-    </w:p>
-    <w:p>
-      <w:r>
-        <w:t xml:space="preserve">Discussion of </w:t>
-      </w:r>
-      <w:r>
-        <w:t>ordering parts through Kayl</w:t>
-      </w:r>
-      <w:r>
-        <w:t xml:space="preserve">eigh and acquiring a computer that meets our baseline specifications. </w:t>
+      <w:r>
+        <w:t xml:space="preserve">baseline specifications. </w:t>
       </w:r>
     </w:p>
     <w:p>
@@ -812,7 +765,7 @@
           <w:szCs w:val="24"/>
           <w:lang w:eastAsia="en-US" w:bidi="ar-SA"/>
         </w:rPr>
-        <w:t xml:space="preserve">Order parts phone and computer </w:t>
+        <w:t>Order phone</w:t>
       </w:r>
       <w:r>
         <w:rPr>
@@ -822,12 +775,37 @@
           <w:szCs w:val="24"/>
           <w:lang w:eastAsia="en-US" w:bidi="ar-SA"/>
         </w:rPr>
+        <w:t xml:space="preserve"> and NFC tags</w:t>
+      </w:r>
+      <w:r>
+        <w:rPr>
+          <w:rFonts w:asciiTheme="minorHAnsi" w:eastAsiaTheme="minorEastAsia" w:hAnsiTheme="minorHAnsi" w:cstheme="minorBidi"/>
+          <w:color w:val="auto"/>
+          <w:sz w:val="24"/>
+          <w:szCs w:val="24"/>
+          <w:lang w:eastAsia="en-US" w:bidi="ar-SA"/>
+        </w:rPr>
+        <w:t xml:space="preserve"> and </w:t>
+      </w:r>
+      <w:r>
+        <w:rPr>
+          <w:rFonts w:asciiTheme="minorHAnsi" w:eastAsiaTheme="minorEastAsia" w:hAnsiTheme="minorHAnsi" w:cstheme="minorBidi"/>
+          <w:color w:val="auto"/>
+          <w:sz w:val="24"/>
+          <w:szCs w:val="24"/>
+          <w:lang w:eastAsia="en-US" w:bidi="ar-SA"/>
+        </w:rPr>
         <w:t>through Kayleigh</w:t>
       </w:r>
-    </w:p>
-    <w:p>
-      <w:r>
-        <w:t>Jonathan:</w:t>
+      <w:r>
+        <w:rPr>
+          <w:rFonts w:asciiTheme="minorHAnsi" w:eastAsiaTheme="minorEastAsia" w:hAnsiTheme="minorHAnsi" w:cstheme="minorBidi"/>
+          <w:color w:val="auto"/>
+          <w:sz w:val="24"/>
+          <w:szCs w:val="24"/>
+          <w:lang w:eastAsia="en-US" w:bidi="ar-SA"/>
+        </w:rPr>
+        <w:t xml:space="preserve"> </w:t>
       </w:r>
     </w:p>
     <w:p>
@@ -853,22 +831,12 @@
           <w:szCs w:val="24"/>
           <w:lang w:eastAsia="en-US" w:bidi="ar-SA"/>
         </w:rPr>
-        <w:t xml:space="preserve"> </w:t>
-      </w:r>
-      <w:r>
-        <w:rPr>
-          <w:rFonts w:asciiTheme="minorHAnsi" w:eastAsiaTheme="minorEastAsia" w:hAnsiTheme="minorHAnsi" w:cstheme="minorBidi"/>
-          <w:color w:val="auto"/>
-          <w:sz w:val="24"/>
-          <w:szCs w:val="24"/>
-          <w:lang w:eastAsia="en-US" w:bidi="ar-SA"/>
-        </w:rPr>
-        <w:t>Continue prototyping user interface</w:t>
-      </w:r>
-    </w:p>
-    <w:p>
-      <w:r>
-        <w:t>Troy:</w:t>
+        <w:t>Inquire Kayleigh about acquiring a university computer that meets baseline specifications</w:t>
+      </w:r>
+    </w:p>
+    <w:p>
+      <w:r>
+        <w:t>Jonathan:</w:t>
       </w:r>
     </w:p>
     <w:p>
@@ -894,7 +862,22 @@
           <w:szCs w:val="24"/>
           <w:lang w:eastAsia="en-US" w:bidi="ar-SA"/>
         </w:rPr>
-        <w:t>Contact NFC tag vendors</w:t>
+        <w:t xml:space="preserve"> </w:t>
+      </w:r>
+      <w:r>
+        <w:rPr>
+          <w:rFonts w:asciiTheme="minorHAnsi" w:eastAsiaTheme="minorEastAsia" w:hAnsiTheme="minorHAnsi" w:cstheme="minorBidi"/>
+          <w:color w:val="auto"/>
+          <w:sz w:val="24"/>
+          <w:szCs w:val="24"/>
+          <w:lang w:eastAsia="en-US" w:bidi="ar-SA"/>
+        </w:rPr>
+        <w:t>Continue prototyping user interface</w:t>
+      </w:r>
+    </w:p>
+    <w:p>
+      <w:r>
+        <w:t>Troy:</w:t>
       </w:r>
     </w:p>
     <w:p>
@@ -920,17 +903,7 @@
           <w:szCs w:val="24"/>
           <w:lang w:eastAsia="en-US" w:bidi="ar-SA"/>
         </w:rPr>
-        <w:t xml:space="preserve">Order NFC tags </w:t>
-      </w:r>
-      <w:r>
-        <w:rPr>
-          <w:rFonts w:asciiTheme="minorHAnsi" w:eastAsiaTheme="minorEastAsia" w:hAnsiTheme="minorHAnsi" w:cstheme="minorBidi"/>
-          <w:color w:val="auto"/>
-          <w:sz w:val="24"/>
-          <w:szCs w:val="24"/>
-          <w:lang w:eastAsia="en-US" w:bidi="ar-SA"/>
-        </w:rPr>
-        <w:t>through Kayleigh</w:t>
+        <w:t>Contact NFC tag vendors</w:t>
       </w:r>
     </w:p>
     <w:sectPr>
@@ -941,6 +914,44 @@
     </w:sectPr>
   </w:body>
 </w:document>
+</file>
+
+<file path=word/endnotes.xml><?xml version="1.0" encoding="utf-8"?>
+<w:endnotes xmlns:wpc="http://schemas.microsoft.com/office/word/2010/wordprocessingCanvas" xmlns:cx="http://schemas.microsoft.com/office/drawing/2014/chartex" xmlns:cx1="http://schemas.microsoft.com/office/drawing/2015/9/8/chartex" xmlns:mc="http://schemas.openxmlformats.org/markup-compatibility/2006" xmlns:o="urn:schemas-microsoft-com:office:office" xmlns:r="http://schemas.openxmlformats.org/officeDocument/2006/relationships" xmlns:m="http://schemas.openxmlformats.org/officeDocument/2006/math" xmlns:v="urn:schemas-microsoft-com:vml" xmlns:wp14="http://schemas.microsoft.com/office/word/2010/wordprocessingDrawing" xmlns:wp="http://schemas.openxmlformats.org/drawingml/2006/wordprocessingDrawing" xmlns:w10="urn:schemas-microsoft-com:office:word" xmlns:w="http://schemas.openxmlformats.org/wordprocessingml/2006/main" xmlns:w14="http://schemas.microsoft.com/office/word/2010/wordml" xmlns:w15="http://schemas.microsoft.com/office/word/2012/wordml" xmlns:w16se="http://schemas.microsoft.com/office/word/2015/wordml/symex" xmlns:wpg="http://schemas.microsoft.com/office/word/2010/wordprocessingGroup" xmlns:wpi="http://schemas.microsoft.com/office/word/2010/wordprocessingInk" xmlns:wne="http://schemas.microsoft.com/office/word/2006/wordml" xmlns:wps="http://schemas.microsoft.com/office/word/2010/wordprocessingShape" mc:Ignorable="w14 w15 w16se wp14">
+  <w:endnote w:type="separator" w:id="-1">
+    <w:p>
+      <w:r>
+        <w:separator/>
+      </w:r>
+    </w:p>
+  </w:endnote>
+  <w:endnote w:type="continuationSeparator" w:id="0">
+    <w:p>
+      <w:r>
+        <w:continuationSeparator/>
+      </w:r>
+    </w:p>
+  </w:endnote>
+</w:endnotes>
+</file>
+
+<file path=word/footnotes.xml><?xml version="1.0" encoding="utf-8"?>
+<w:footnotes xmlns:wpc="http://schemas.microsoft.com/office/word/2010/wordprocessingCanvas" xmlns:cx="http://schemas.microsoft.com/office/drawing/2014/chartex" xmlns:cx1="http://schemas.microsoft.com/office/drawing/2015/9/8/chartex" xmlns:mc="http://schemas.openxmlformats.org/markup-compatibility/2006" xmlns:o="urn:schemas-microsoft-com:office:office" xmlns:r="http://schemas.openxmlformats.org/officeDocument/2006/relationships" xmlns:m="http://schemas.openxmlformats.org/officeDocument/2006/math" xmlns:v="urn:schemas-microsoft-com:vml" xmlns:wp14="http://schemas.microsoft.com/office/word/2010/wordprocessingDrawing" xmlns:wp="http://schemas.openxmlformats.org/drawingml/2006/wordprocessingDrawing" xmlns:w10="urn:schemas-microsoft-com:office:word" xmlns:w="http://schemas.openxmlformats.org/wordprocessingml/2006/main" xmlns:w14="http://schemas.microsoft.com/office/word/2010/wordml" xmlns:w15="http://schemas.microsoft.com/office/word/2012/wordml" xmlns:w16se="http://schemas.microsoft.com/office/word/2015/wordml/symex" xmlns:wpg="http://schemas.microsoft.com/office/word/2010/wordprocessingGroup" xmlns:wpi="http://schemas.microsoft.com/office/word/2010/wordprocessingInk" xmlns:wne="http://schemas.microsoft.com/office/word/2006/wordml" xmlns:wps="http://schemas.microsoft.com/office/word/2010/wordprocessingShape" mc:Ignorable="w14 w15 w16se wp14">
+  <w:footnote w:type="separator" w:id="-1">
+    <w:p>
+      <w:r>
+        <w:separator/>
+      </w:r>
+    </w:p>
+  </w:footnote>
+  <w:footnote w:type="continuationSeparator" w:id="0">
+    <w:p>
+      <w:r>
+        <w:continuationSeparator/>
+      </w:r>
+    </w:p>
+  </w:footnote>
+</w:footnotes>
 </file>
 
 <file path=word/numbering.xml><?xml version="1.0" encoding="utf-8"?>
@@ -2419,6 +2430,48 @@
       <w:lang w:eastAsia="zh-CN" w:bidi="he-IL"/>
     </w:rPr>
   </w:style>
+  <w:style w:type="paragraph" w:styleId="Header">
+    <w:name w:val="header"/>
+    <w:basedOn w:val="Normal"/>
+    <w:link w:val="HeaderChar"/>
+    <w:uiPriority w:val="99"/>
+    <w:unhideWhenUsed/>
+    <w:rsid w:val="00C662D4"/>
+    <w:pPr>
+      <w:tabs>
+        <w:tab w:val="center" w:pos="4680"/>
+        <w:tab w:val="right" w:pos="9360"/>
+      </w:tabs>
+    </w:pPr>
+  </w:style>
+  <w:style w:type="character" w:customStyle="1" w:styleId="HeaderChar">
+    <w:name w:val="Header Char"/>
+    <w:basedOn w:val="DefaultParagraphFont"/>
+    <w:link w:val="Header"/>
+    <w:uiPriority w:val="99"/>
+    <w:rsid w:val="00C662D4"/>
+  </w:style>
+  <w:style w:type="paragraph" w:styleId="Footer">
+    <w:name w:val="footer"/>
+    <w:basedOn w:val="Normal"/>
+    <w:link w:val="FooterChar"/>
+    <w:uiPriority w:val="99"/>
+    <w:unhideWhenUsed/>
+    <w:rsid w:val="00C662D4"/>
+    <w:pPr>
+      <w:tabs>
+        <w:tab w:val="center" w:pos="4680"/>
+        <w:tab w:val="right" w:pos="9360"/>
+      </w:tabs>
+    </w:pPr>
+  </w:style>
+  <w:style w:type="character" w:customStyle="1" w:styleId="FooterChar">
+    <w:name w:val="Footer Char"/>
+    <w:basedOn w:val="DefaultParagraphFont"/>
+    <w:link w:val="Footer"/>
+    <w:uiPriority w:val="99"/>
+    <w:rsid w:val="00C662D4"/>
+  </w:style>
 </w:styles>
 </file>
 

</xml_diff>

<commit_message>
Minutes added for 25Oct2016
</commit_message>
<xml_diff>
--- a/SeniorDesign_Fall2016/Minutes/Minutes_10_25_16.docx
+++ b/SeniorDesign_Fall2016/Minutes/Minutes_10_25_16.docx
@@ -1,6 +1,6 @@
 
 <file path=word/document.xml><?xml version="1.0" encoding="utf-8"?>
-<w:document xmlns:wpc="http://schemas.microsoft.com/office/word/2010/wordprocessingCanvas" xmlns:cx="http://schemas.microsoft.com/office/drawing/2014/chartex" xmlns:cx1="http://schemas.microsoft.com/office/drawing/2015/9/8/chartex" xmlns:mc="http://schemas.openxmlformats.org/markup-compatibility/2006" xmlns:o="urn:schemas-microsoft-com:office:office" xmlns:r="http://schemas.openxmlformats.org/officeDocument/2006/relationships" xmlns:m="http://schemas.openxmlformats.org/officeDocument/2006/math" xmlns:v="urn:schemas-microsoft-com:vml" xmlns:wp14="http://schemas.microsoft.com/office/word/2010/wordprocessingDrawing" xmlns:wp="http://schemas.openxmlformats.org/drawingml/2006/wordprocessingDrawing" xmlns:w10="urn:schemas-microsoft-com:office:word" xmlns:w="http://schemas.openxmlformats.org/wordprocessingml/2006/main" xmlns:w14="http://schemas.microsoft.com/office/word/2010/wordml" xmlns:w15="http://schemas.microsoft.com/office/word/2012/wordml" xmlns:w16se="http://schemas.microsoft.com/office/word/2015/wordml/symex" xmlns:wpg="http://schemas.microsoft.com/office/word/2010/wordprocessingGroup" xmlns:wpi="http://schemas.microsoft.com/office/word/2010/wordprocessingInk" xmlns:wne="http://schemas.microsoft.com/office/word/2006/wordml" xmlns:wps="http://schemas.microsoft.com/office/word/2010/wordprocessingShape" mc:Ignorable="w14 w15 w16se wp14">
+<w:document xmlns:wpc="http://schemas.microsoft.com/office/word/2010/wordprocessingCanvas" xmlns:mc="http://schemas.openxmlformats.org/markup-compatibility/2006" xmlns:o="urn:schemas-microsoft-com:office:office" xmlns:r="http://schemas.openxmlformats.org/officeDocument/2006/relationships" xmlns:m="http://schemas.openxmlformats.org/officeDocument/2006/math" xmlns:v="urn:schemas-microsoft-com:vml" xmlns:wp14="http://schemas.microsoft.com/office/word/2010/wordprocessingDrawing" xmlns:wp="http://schemas.openxmlformats.org/drawingml/2006/wordprocessingDrawing" xmlns:w10="urn:schemas-microsoft-com:office:word" xmlns:w="http://schemas.openxmlformats.org/wordprocessingml/2006/main" xmlns:w14="http://schemas.microsoft.com/office/word/2010/wordml" xmlns:w15="http://schemas.microsoft.com/office/word/2012/wordml" xmlns:wpg="http://schemas.microsoft.com/office/word/2010/wordprocessingGroup" xmlns:wpi="http://schemas.microsoft.com/office/word/2010/wordprocessingInk" xmlns:wne="http://schemas.microsoft.com/office/word/2006/wordml" xmlns:wps="http://schemas.microsoft.com/office/word/2010/wordprocessingShape" mc:Ignorable="w14 w15 wp14">
   <w:body>
     <w:p>
       <w:pPr>
@@ -218,12 +218,7 @@
         <w:t xml:space="preserve"> and about </w:t>
       </w:r>
       <w:r>
-        <w:t xml:space="preserve">acquiring a computer that meets </w:t>
-      </w:r>
-      <w:bookmarkStart w:id="0" w:name="_GoBack"/>
-      <w:bookmarkEnd w:id="0"/>
-      <w:r>
-        <w:t xml:space="preserve">baseline specifications. </w:t>
+        <w:t xml:space="preserve">acquiring a computer that meets baseline specifications. </w:t>
       </w:r>
     </w:p>
     <w:p>
@@ -656,7 +651,15 @@
         </w:rPr>
       </w:pPr>
       <w:r>
-        <w:t xml:space="preserve">No new decisions were made with respect to long term whole group goals. </w:t>
+        <w:t xml:space="preserve">No new decisions were made with respect to </w:t>
+      </w:r>
+      <w:bookmarkStart w:id="0" w:name="_GoBack"/>
+      <w:bookmarkEnd w:id="0"/>
+      <w:r>
+        <w:t>long-term</w:t>
+      </w:r>
+      <w:r>
+        <w:t xml:space="preserve"> whole group goals. </w:t>
       </w:r>
     </w:p>
     <w:p>
@@ -917,7 +920,7 @@
 </file>
 
 <file path=word/endnotes.xml><?xml version="1.0" encoding="utf-8"?>
-<w:endnotes xmlns:wpc="http://schemas.microsoft.com/office/word/2010/wordprocessingCanvas" xmlns:cx="http://schemas.microsoft.com/office/drawing/2014/chartex" xmlns:cx1="http://schemas.microsoft.com/office/drawing/2015/9/8/chartex" xmlns:mc="http://schemas.openxmlformats.org/markup-compatibility/2006" xmlns:o="urn:schemas-microsoft-com:office:office" xmlns:r="http://schemas.openxmlformats.org/officeDocument/2006/relationships" xmlns:m="http://schemas.openxmlformats.org/officeDocument/2006/math" xmlns:v="urn:schemas-microsoft-com:vml" xmlns:wp14="http://schemas.microsoft.com/office/word/2010/wordprocessingDrawing" xmlns:wp="http://schemas.openxmlformats.org/drawingml/2006/wordprocessingDrawing" xmlns:w10="urn:schemas-microsoft-com:office:word" xmlns:w="http://schemas.openxmlformats.org/wordprocessingml/2006/main" xmlns:w14="http://schemas.microsoft.com/office/word/2010/wordml" xmlns:w15="http://schemas.microsoft.com/office/word/2012/wordml" xmlns:w16se="http://schemas.microsoft.com/office/word/2015/wordml/symex" xmlns:wpg="http://schemas.microsoft.com/office/word/2010/wordprocessingGroup" xmlns:wpi="http://schemas.microsoft.com/office/word/2010/wordprocessingInk" xmlns:wne="http://schemas.microsoft.com/office/word/2006/wordml" xmlns:wps="http://schemas.microsoft.com/office/word/2010/wordprocessingShape" mc:Ignorable="w14 w15 w16se wp14">
+<w:endnotes xmlns:wpc="http://schemas.microsoft.com/office/word/2010/wordprocessingCanvas" xmlns:mc="http://schemas.openxmlformats.org/markup-compatibility/2006" xmlns:o="urn:schemas-microsoft-com:office:office" xmlns:r="http://schemas.openxmlformats.org/officeDocument/2006/relationships" xmlns:m="http://schemas.openxmlformats.org/officeDocument/2006/math" xmlns:v="urn:schemas-microsoft-com:vml" xmlns:wp14="http://schemas.microsoft.com/office/word/2010/wordprocessingDrawing" xmlns:wp="http://schemas.openxmlformats.org/drawingml/2006/wordprocessingDrawing" xmlns:w10="urn:schemas-microsoft-com:office:word" xmlns:w="http://schemas.openxmlformats.org/wordprocessingml/2006/main" xmlns:w14="http://schemas.microsoft.com/office/word/2010/wordml" xmlns:w15="http://schemas.microsoft.com/office/word/2012/wordml" xmlns:wpg="http://schemas.microsoft.com/office/word/2010/wordprocessingGroup" xmlns:wpi="http://schemas.microsoft.com/office/word/2010/wordprocessingInk" xmlns:wne="http://schemas.microsoft.com/office/word/2006/wordml" xmlns:wps="http://schemas.microsoft.com/office/word/2010/wordprocessingShape" mc:Ignorable="w14 w15 wp14">
   <w:endnote w:type="separator" w:id="-1">
     <w:p>
       <w:r>
@@ -936,7 +939,7 @@
 </file>
 
 <file path=word/footnotes.xml><?xml version="1.0" encoding="utf-8"?>
-<w:footnotes xmlns:wpc="http://schemas.microsoft.com/office/word/2010/wordprocessingCanvas" xmlns:cx="http://schemas.microsoft.com/office/drawing/2014/chartex" xmlns:cx1="http://schemas.microsoft.com/office/drawing/2015/9/8/chartex" xmlns:mc="http://schemas.openxmlformats.org/markup-compatibility/2006" xmlns:o="urn:schemas-microsoft-com:office:office" xmlns:r="http://schemas.openxmlformats.org/officeDocument/2006/relationships" xmlns:m="http://schemas.openxmlformats.org/officeDocument/2006/math" xmlns:v="urn:schemas-microsoft-com:vml" xmlns:wp14="http://schemas.microsoft.com/office/word/2010/wordprocessingDrawing" xmlns:wp="http://schemas.openxmlformats.org/drawingml/2006/wordprocessingDrawing" xmlns:w10="urn:schemas-microsoft-com:office:word" xmlns:w="http://schemas.openxmlformats.org/wordprocessingml/2006/main" xmlns:w14="http://schemas.microsoft.com/office/word/2010/wordml" xmlns:w15="http://schemas.microsoft.com/office/word/2012/wordml" xmlns:w16se="http://schemas.microsoft.com/office/word/2015/wordml/symex" xmlns:wpg="http://schemas.microsoft.com/office/word/2010/wordprocessingGroup" xmlns:wpi="http://schemas.microsoft.com/office/word/2010/wordprocessingInk" xmlns:wne="http://schemas.microsoft.com/office/word/2006/wordml" xmlns:wps="http://schemas.microsoft.com/office/word/2010/wordprocessingShape" mc:Ignorable="w14 w15 w16se wp14">
+<w:footnotes xmlns:wpc="http://schemas.microsoft.com/office/word/2010/wordprocessingCanvas" xmlns:mc="http://schemas.openxmlformats.org/markup-compatibility/2006" xmlns:o="urn:schemas-microsoft-com:office:office" xmlns:r="http://schemas.openxmlformats.org/officeDocument/2006/relationships" xmlns:m="http://schemas.openxmlformats.org/officeDocument/2006/math" xmlns:v="urn:schemas-microsoft-com:vml" xmlns:wp14="http://schemas.microsoft.com/office/word/2010/wordprocessingDrawing" xmlns:wp="http://schemas.openxmlformats.org/drawingml/2006/wordprocessingDrawing" xmlns:w10="urn:schemas-microsoft-com:office:word" xmlns:w="http://schemas.openxmlformats.org/wordprocessingml/2006/main" xmlns:w14="http://schemas.microsoft.com/office/word/2010/wordml" xmlns:w15="http://schemas.microsoft.com/office/word/2012/wordml" xmlns:wpg="http://schemas.microsoft.com/office/word/2010/wordprocessingGroup" xmlns:wpi="http://schemas.microsoft.com/office/word/2010/wordprocessingInk" xmlns:wne="http://schemas.microsoft.com/office/word/2006/wordml" xmlns:wps="http://schemas.microsoft.com/office/word/2010/wordprocessingShape" mc:Ignorable="w14 w15 wp14">
   <w:footnote w:type="separator" w:id="-1">
     <w:p>
       <w:r>
@@ -955,7 +958,7 @@
 </file>
 
 <file path=word/numbering.xml><?xml version="1.0" encoding="utf-8"?>
-<w:numbering xmlns:wpc="http://schemas.microsoft.com/office/word/2010/wordprocessingCanvas" xmlns:cx="http://schemas.microsoft.com/office/drawing/2014/chartex" xmlns:cx1="http://schemas.microsoft.com/office/drawing/2015/9/8/chartex" xmlns:mc="http://schemas.openxmlformats.org/markup-compatibility/2006" xmlns:o="urn:schemas-microsoft-com:office:office" xmlns:r="http://schemas.openxmlformats.org/officeDocument/2006/relationships" xmlns:m="http://schemas.openxmlformats.org/officeDocument/2006/math" xmlns:v="urn:schemas-microsoft-com:vml" xmlns:wp14="http://schemas.microsoft.com/office/word/2010/wordprocessingDrawing" xmlns:wp="http://schemas.openxmlformats.org/drawingml/2006/wordprocessingDrawing" xmlns:w10="urn:schemas-microsoft-com:office:word" xmlns:w="http://schemas.openxmlformats.org/wordprocessingml/2006/main" xmlns:w14="http://schemas.microsoft.com/office/word/2010/wordml" xmlns:w15="http://schemas.microsoft.com/office/word/2012/wordml" xmlns:w16se="http://schemas.microsoft.com/office/word/2015/wordml/symex" xmlns:wpg="http://schemas.microsoft.com/office/word/2010/wordprocessingGroup" xmlns:wpi="http://schemas.microsoft.com/office/word/2010/wordprocessingInk" xmlns:wne="http://schemas.microsoft.com/office/word/2006/wordml" xmlns:wps="http://schemas.microsoft.com/office/word/2010/wordprocessingShape" mc:Ignorable="w14 w15 w16se wp14">
+<w:numbering xmlns:wpc="http://schemas.microsoft.com/office/word/2010/wordprocessingCanvas" xmlns:mc="http://schemas.openxmlformats.org/markup-compatibility/2006" xmlns:o="urn:schemas-microsoft-com:office:office" xmlns:r="http://schemas.openxmlformats.org/officeDocument/2006/relationships" xmlns:m="http://schemas.openxmlformats.org/officeDocument/2006/math" xmlns:v="urn:schemas-microsoft-com:vml" xmlns:wp14="http://schemas.microsoft.com/office/word/2010/wordprocessingDrawing" xmlns:wp="http://schemas.openxmlformats.org/drawingml/2006/wordprocessingDrawing" xmlns:w10="urn:schemas-microsoft-com:office:word" xmlns:w="http://schemas.openxmlformats.org/wordprocessingml/2006/main" xmlns:w14="http://schemas.microsoft.com/office/word/2010/wordml" xmlns:w15="http://schemas.microsoft.com/office/word/2012/wordml" xmlns:wpg="http://schemas.microsoft.com/office/word/2010/wordprocessingGroup" xmlns:wpi="http://schemas.microsoft.com/office/word/2010/wordprocessingInk" xmlns:wne="http://schemas.microsoft.com/office/word/2006/wordml" xmlns:wps="http://schemas.microsoft.com/office/word/2010/wordprocessingShape" mc:Ignorable="w14 w15 wp14">
   <w:abstractNum w:abstractNumId="0" w15:restartNumberingAfterBreak="0">
     <w:nsid w:val="043B76A4"/>
     <w:multiLevelType w:val="hybridMultilevel"/>
@@ -2004,7 +2007,7 @@
 </file>
 
 <file path=word/styles.xml><?xml version="1.0" encoding="utf-8"?>
-<w:styles xmlns:mc="http://schemas.openxmlformats.org/markup-compatibility/2006" xmlns:r="http://schemas.openxmlformats.org/officeDocument/2006/relationships" xmlns:w="http://schemas.openxmlformats.org/wordprocessingml/2006/main" xmlns:w14="http://schemas.microsoft.com/office/word/2010/wordml" xmlns:w15="http://schemas.microsoft.com/office/word/2012/wordml" xmlns:w16se="http://schemas.microsoft.com/office/word/2015/wordml/symex" mc:Ignorable="w14 w15 w16se">
+<w:styles xmlns:mc="http://schemas.openxmlformats.org/markup-compatibility/2006" xmlns:r="http://schemas.openxmlformats.org/officeDocument/2006/relationships" xmlns:w="http://schemas.openxmlformats.org/wordprocessingml/2006/main" xmlns:w14="http://schemas.microsoft.com/office/word/2010/wordml" xmlns:w15="http://schemas.microsoft.com/office/word/2012/wordml" mc:Ignorable="w14 w15">
   <w:docDefaults>
     <w:rPrDefault>
       <w:rPr>

</xml_diff>